<commit_message>
Made fileOperations changes and added their functionality to the menu.
</commit_message>
<xml_diff>
--- a/Barcodes.docx
+++ b/Barcodes.docx
@@ -1,153 +1,17 @@
 
 <file path=word/document.xml><?xml version="1.0" encoding="utf-8"?>
-<w:document xmlns:wpc="http://schemas.microsoft.com/office/word/2010/wordprocessingCanvas" xmlns:cx="http://schemas.microsoft.com/office/drawing/2014/chartex" xmlns:cx1="http://schemas.microsoft.com/office/drawing/2015/9/8/chartex" xmlns:cx2="http://schemas.microsoft.com/office/drawing/2015/10/21/chartex" xmlns:cx3="http://schemas.microsoft.com/office/drawing/2016/5/9/chartex" xmlns:cx4="http://schemas.microsoft.com/office/drawing/2016/5/10/chartex" xmlns:cx5="http://schemas.microsoft.com/office/drawing/2016/5/11/chartex" xmlns:cx6="http://schemas.microsoft.com/office/drawing/2016/5/12/chartex" xmlns:cx7="http://schemas.microsoft.com/office/drawing/2016/5/13/chartex" xmlns:cx8="http://schemas.microsoft.com/office/drawing/2016/5/14/chartex" xmlns:mc="http://schemas.openxmlformats.org/markup-compatibility/2006" xmlns:aink="http://schemas.microsoft.com/office/drawing/2016/ink" xmlns:am3d="http://schemas.microsoft.com/office/drawing/2017/model3d" xmlns:o="urn:schemas-microsoft-com:office:office" xmlns:oel="http://schemas.microsoft.com/office/2019/extlst" xmlns:r="http://schemas.openxmlformats.org/officeDocument/2006/relationships" xmlns:m="http://schemas.openxmlformats.org/officeDocument/2006/math" xmlns:v="urn:schemas-microsoft-com:vml" xmlns:wp14="http://schemas.microsoft.com/office/word/2010/wordprocessingDrawing" xmlns:wp="http://schemas.openxmlformats.org/drawingml/2006/wordprocessingDrawing" xmlns:w10="urn:schemas-microsoft-com:office:word" xmlns:w="http://schemas.openxmlformats.org/wordprocessingml/2006/main" xmlns:w14="http://schemas.microsoft.com/office/word/2010/wordml" xmlns:w15="http://schemas.microsoft.com/office/word/2012/wordml" xmlns:w16cex="http://schemas.microsoft.com/office/word/2018/wordml/cex" xmlns:w16cid="http://schemas.microsoft.com/office/word/2016/wordml/cid" xmlns:w16="http://schemas.microsoft.com/office/word/2018/wordml" xmlns:w16sdtdh="http://schemas.microsoft.com/office/word/2020/wordml/sdtdatahash" xmlns:w16se="http://schemas.microsoft.com/office/word/2015/wordml/symex" xmlns:wpg="http://schemas.microsoft.com/office/word/2010/wordprocessingGroup" xmlns:wpi="http://schemas.microsoft.com/office/word/2010/wordprocessingInk" xmlns:wne="http://schemas.microsoft.com/office/word/2006/wordml" xmlns:wps="http://schemas.microsoft.com/office/word/2010/wordprocessingShape" mc:Ignorable="w14 w15 w16se w16cid w16 w16cex w16sdtdh wp14">
+<w:document xmlns:wpc="http://schemas.microsoft.com/office/word/2010/wordprocessingCanvas" xmlns:cx="http://schemas.microsoft.com/office/drawing/2014/chartex" xmlns:cx1="http://schemas.microsoft.com/office/drawing/2015/9/8/chartex" xmlns:cx2="http://schemas.microsoft.com/office/drawing/2015/10/21/chartex" xmlns:cx3="http://schemas.microsoft.com/office/drawing/2016/5/9/chartex" xmlns:cx4="http://schemas.microsoft.com/office/drawing/2016/5/10/chartex" xmlns:cx5="http://schemas.microsoft.com/office/drawing/2016/5/11/chartex" xmlns:cx6="http://schemas.microsoft.com/office/drawing/2016/5/12/chartex" xmlns:cx7="http://schemas.microsoft.com/office/drawing/2016/5/13/chartex" xmlns:cx8="http://schemas.microsoft.com/office/drawing/2016/5/14/chartex" xmlns:mc="http://schemas.openxmlformats.org/markup-compatibility/2006" xmlns:aink="http://schemas.microsoft.com/office/drawing/2016/ink" xmlns:am3d="http://schemas.microsoft.com/office/drawing/2017/model3d" xmlns:o="urn:schemas-microsoft-com:office:office" xmlns:oel="http://schemas.microsoft.com/office/2019/extlst" xmlns:r="http://schemas.openxmlformats.org/officeDocument/2006/relationships" xmlns:m="http://schemas.openxmlformats.org/officeDocument/2006/math" xmlns:v="urn:schemas-microsoft-com:vml" xmlns:wp14="http://schemas.microsoft.com/office/word/2010/wordprocessingDrawing" xmlns:wp="http://schemas.openxmlformats.org/drawingml/2006/wordprocessingDrawing" xmlns:w10="urn:schemas-microsoft-com:office:word" xmlns:w="http://schemas.openxmlformats.org/wordprocessingml/2006/main" xmlns:w14="http://schemas.microsoft.com/office/word/2010/wordml" xmlns:w15="http://schemas.microsoft.com/office/word/2012/wordml" xmlns:w16cex="http://schemas.microsoft.com/office/word/2018/wordml/cex" xmlns:w16cid="http://schemas.microsoft.com/office/word/2016/wordml/cid" xmlns:w16="http://schemas.microsoft.com/office/word/2018/wordml" xmlns:w16du="http://schemas.microsoft.com/office/word/2023/wordml/word16du" xmlns:w16sdtdh="http://schemas.microsoft.com/office/word/2020/wordml/sdtdatahash" xmlns:w16se="http://schemas.microsoft.com/office/word/2015/wordml/symex" xmlns:wpg="http://schemas.microsoft.com/office/word/2010/wordprocessingGroup" xmlns:wpi="http://schemas.microsoft.com/office/word/2010/wordprocessingInk" xmlns:wne="http://schemas.microsoft.com/office/word/2006/wordml" xmlns:wps="http://schemas.microsoft.com/office/word/2010/wordprocessingShape" mc:Ignorable="w14 w15 w16se w16cid w16 w16cex w16sdtdh w16du wp14">
   <w:body>
-    <w:p>
-      <w:r>
-        <w:t>BOX0000001</w:t>
-      </w:r>
-    </w:p>
-    <w:p>
-      <w:r>
-        <w:t>X002Z4A4SD</w:t>
-      </w:r>
-    </w:p>
-    <w:p>
-      <w:r>
-        <w:t>BOX0000003</w:t>
-      </w:r>
-    </w:p>
-    <w:p>
-      <w:r>
-        <w:t>X002Z4A4SD</w:t>
-      </w:r>
-    </w:p>
-    <w:p>
-      <w:r>
-        <w:t>BOX0000001</w:t>
-      </w:r>
-    </w:p>
-    <w:p>
-      <w:r>
-        <w:t>X002Z4A4SD</w:t>
-      </w:r>
-    </w:p>
-    <w:p>
-      <w:r>
-        <w:t>BOX0000003</w:t>
-      </w:r>
-    </w:p>
-    <w:p>
-      <w:r>
-        <w:t>X002Z4A4SD</w:t>
-      </w:r>
-    </w:p>
-    <w:p>
-      <w:r>
-        <w:t>BOX0000001</w:t>
-      </w:r>
-    </w:p>
-    <w:p>
-      <w:r>
-        <w:t>X002YCVC3R</w:t>
-      </w:r>
-    </w:p>
-    <w:p>
-      <w:r>
-        <w:t>BOX0000003</w:t>
-      </w:r>
-    </w:p>
-    <w:p>
-      <w:r>
-        <w:t>X002YCVC3R</w:t>
-      </w:r>
-    </w:p>
-    <w:p>
-      <w:r>
-        <w:t>BOX0000003</w:t>
-      </w:r>
-    </w:p>
-    <w:p>
-      <w:r>
-        <w:t>X002YCVC3R</w:t>
-      </w:r>
-    </w:p>
-    <w:p>
-      <w:r>
-        <w:t>BOX0000003</w:t>
-      </w:r>
-    </w:p>
-    <w:p>
-      <w:r>
-        <w:t>X002YCVC3R</w:t>
-      </w:r>
-    </w:p>
-    <w:p>
-      <w:r>
-        <w:t>BOX0000001</w:t>
-      </w:r>
-    </w:p>
-    <w:p>
-      <w:r>
-        <w:t>X002YCVC3R</w:t>
-      </w:r>
-    </w:p>
-    <w:p>
-      <w:r>
-        <w:t>BOX0000003</w:t>
-      </w:r>
-    </w:p>
-    <w:p>
-      <w:r>
-        <w:t>X002Z4A4SD</w:t>
-      </w:r>
-    </w:p>
-    <w:p>
-      <w:r>
-        <w:t>BOX0000003</w:t>
-      </w:r>
-    </w:p>
-    <w:p>
-      <w:r>
-        <w:t>X002YCVC3R</w:t>
-      </w:r>
-    </w:p>
-    <w:p>
-      <w:r>
-        <w:t>BOX0000001</w:t>
-      </w:r>
-    </w:p>
-    <w:p>
-      <w:r>
-        <w:t>X003UOHSL3</w:t>
-      </w:r>
-    </w:p>
-    <w:p>
-      <w:r>
-        <w:t>X002YCVC3R</w:t>
-      </w:r>
-    </w:p>
-    <w:p>
-      <w:r>
-        <w:t>BOX0000002</w:t>
-      </w:r>
-    </w:p>
-    <w:p>
-      <w:r>
-        <w:t>X002Z8FDVH</w:t>
-      </w:r>
-    </w:p>
     <w:p/>
     <w:p>
       <w:r>
         <w:rPr>
           <w:noProof/>
         </w:rPr>
-        <w:lastRenderedPageBreak/>
         <w:drawing>
-          <wp:inline distT="0" distB="0" distL="0" distR="0" wp14:anchorId="185BDC8A" wp14:editId="6145A866">
-            <wp:extent cx="3311938" cy="925033"/>
-            <wp:effectExtent l="0" t="0" r="3175" b="8890"/>
+          <wp:inline distT="0" distB="0" distL="0" distR="0" wp14:anchorId="185BDC8A" wp14:editId="32973DF4">
+            <wp:extent cx="4092333" cy="1143000"/>
+            <wp:effectExtent l="0" t="0" r="3810" b="0"/>
             <wp:docPr id="1427331345" name="Picture 1" descr="A bar code with black text&#10;&#10;Description automatically generated"/>
             <wp:cNvGraphicFramePr>
               <a:graphicFrameLocks xmlns:a="http://schemas.openxmlformats.org/drawingml/2006/main" noChangeAspect="1"/>
@@ -177,7 +41,7 @@
                   <pic:spPr bwMode="auto">
                     <a:xfrm>
                       <a:off x="0" y="0"/>
-                      <a:ext cx="3323311" cy="928210"/>
+                      <a:ext cx="4112047" cy="1148506"/>
                     </a:xfrm>
                     <a:prstGeom prst="rect">
                       <a:avLst/>
@@ -206,15 +70,17 @@
     <w:p/>
     <w:p/>
     <w:p/>
+    <w:p/>
+    <w:p/>
     <w:p>
       <w:r>
         <w:rPr>
           <w:noProof/>
         </w:rPr>
         <w:drawing>
-          <wp:inline distT="0" distB="0" distL="0" distR="0" wp14:anchorId="21E5AFCE" wp14:editId="20E43F17">
-            <wp:extent cx="3311938" cy="925033"/>
-            <wp:effectExtent l="0" t="0" r="3175" b="8890"/>
+          <wp:inline distT="0" distB="0" distL="0" distR="0" wp14:anchorId="21E5AFCE" wp14:editId="4830F769">
+            <wp:extent cx="3921819" cy="1095375"/>
+            <wp:effectExtent l="0" t="0" r="2540" b="0"/>
             <wp:docPr id="1336596917" name="Picture 2" descr="A bar code with black text&#10;&#10;Description automatically generated"/>
             <wp:cNvGraphicFramePr>
               <a:graphicFrameLocks xmlns:a="http://schemas.openxmlformats.org/drawingml/2006/main" noChangeAspect="1"/>
@@ -244,7 +110,7 @@
                   <pic:spPr bwMode="auto">
                     <a:xfrm>
                       <a:off x="0" y="0"/>
-                      <a:ext cx="3343891" cy="933958"/>
+                      <a:ext cx="3965587" cy="1107599"/>
                     </a:xfrm>
                     <a:prstGeom prst="rect">
                       <a:avLst/>
@@ -267,20 +133,15 @@
     <w:p/>
     <w:p/>
     <w:p/>
-    <w:p/>
-    <w:p/>
-    <w:p/>
-    <w:p/>
-    <w:p/>
     <w:p>
       <w:r>
         <w:rPr>
           <w:noProof/>
         </w:rPr>
         <w:drawing>
-          <wp:inline distT="0" distB="0" distL="0" distR="0" wp14:anchorId="6F0A9184" wp14:editId="3B3E63AF">
-            <wp:extent cx="3264195" cy="911698"/>
-            <wp:effectExtent l="0" t="0" r="0" b="3175"/>
+          <wp:inline distT="0" distB="0" distL="0" distR="0" wp14:anchorId="6F0A9184" wp14:editId="10F0B15A">
+            <wp:extent cx="3819515" cy="1066800"/>
+            <wp:effectExtent l="0" t="0" r="0" b="0"/>
             <wp:docPr id="1664221917" name="Picture 3" descr="A bar code with black text&#10;&#10;Description automatically generated"/>
             <wp:cNvGraphicFramePr>
               <a:graphicFrameLocks xmlns:a="http://schemas.openxmlformats.org/drawingml/2006/main" noChangeAspect="1"/>
@@ -310,7 +171,7 @@
                   <pic:spPr bwMode="auto">
                     <a:xfrm>
                       <a:off x="0" y="0"/>
-                      <a:ext cx="3286000" cy="917788"/>
+                      <a:ext cx="3857617" cy="1077442"/>
                     </a:xfrm>
                     <a:prstGeom prst="rect">
                       <a:avLst/>
@@ -336,16 +197,21 @@
     <w:p/>
     <w:p/>
     <w:p/>
+    <w:p/>
+    <w:p/>
+    <w:p/>
+    <w:p/>
+    <w:p/>
     <w:p>
       <w:r>
         <w:rPr>
           <w:noProof/>
         </w:rPr>
         <w:drawing>
-          <wp:inline distT="0" distB="0" distL="0" distR="0" wp14:anchorId="04D96BBE" wp14:editId="17876973">
-            <wp:extent cx="3311934" cy="925032"/>
-            <wp:effectExtent l="0" t="0" r="3175" b="8890"/>
-            <wp:docPr id="2096447574" name="Picture 4" descr="A bar code on a white background&#10;&#10;Description automatically generated"/>
+          <wp:inline distT="0" distB="0" distL="0" distR="0" wp14:anchorId="150FA78E" wp14:editId="3244453A">
+            <wp:extent cx="3943350" cy="1095375"/>
+            <wp:effectExtent l="0" t="0" r="0" b="9525"/>
+            <wp:docPr id="1910269769" name="Picture 5" descr="A bar code on a white background&#10;&#10;Description automatically generated"/>
             <wp:cNvGraphicFramePr>
               <a:graphicFrameLocks xmlns:a="http://schemas.openxmlformats.org/drawingml/2006/main" noChangeAspect="1"/>
             </wp:cNvGraphicFramePr>
@@ -353,7 +219,7 @@
               <a:graphicData uri="http://schemas.openxmlformats.org/drawingml/2006/picture">
                 <pic:pic xmlns:pic="http://schemas.openxmlformats.org/drawingml/2006/picture">
                   <pic:nvPicPr>
-                    <pic:cNvPr id="2096447574" name="Picture 4" descr="A bar code on a white background&#10;&#10;Description automatically generated"/>
+                    <pic:cNvPr id="1910269769" name="Picture 5" descr="A bar code on a white background&#10;&#10;Description automatically generated"/>
                     <pic:cNvPicPr>
                       <a:picLocks noChangeAspect="1" noChangeArrowheads="1"/>
                     </pic:cNvPicPr>
@@ -374,7 +240,7 @@
                   <pic:spPr bwMode="auto">
                     <a:xfrm>
                       <a:off x="0" y="0"/>
-                      <a:ext cx="3350962" cy="935933"/>
+                      <a:ext cx="3943350" cy="1095375"/>
                     </a:xfrm>
                     <a:prstGeom prst="rect">
                       <a:avLst/>
@@ -396,21 +262,37 @@
     <w:p/>
     <w:p/>
     <w:p/>
-    <w:p/>
-    <w:p/>
-    <w:p/>
-    <w:p/>
+    <w:p>
+      <w:pPr>
+        <w:rPr>
+          <w:noProof/>
+        </w:rPr>
+      </w:pPr>
+    </w:p>
+    <w:p>
+      <w:pPr>
+        <w:rPr>
+          <w:noProof/>
+        </w:rPr>
+      </w:pPr>
+    </w:p>
+    <w:p>
+      <w:pPr>
+        <w:rPr>
+          <w:noProof/>
+        </w:rPr>
+      </w:pPr>
+    </w:p>
     <w:p>
       <w:r>
         <w:rPr>
           <w:noProof/>
         </w:rPr>
-        <w:lastRenderedPageBreak/>
         <w:drawing>
-          <wp:inline distT="0" distB="0" distL="0" distR="0" wp14:anchorId="4484689B" wp14:editId="560147E5">
-            <wp:extent cx="3338623" cy="932486"/>
-            <wp:effectExtent l="0" t="0" r="0" b="1270"/>
-            <wp:docPr id="541735945" name="Picture 5" descr="A bar code on a white background&#10;&#10;Description automatically generated"/>
+          <wp:inline distT="0" distB="0" distL="0" distR="0" wp14:anchorId="1BDCB556" wp14:editId="27311666">
+            <wp:extent cx="3977640" cy="1104900"/>
+            <wp:effectExtent l="0" t="0" r="3810" b="0"/>
+            <wp:docPr id="90680785" name="Picture 4"/>
             <wp:cNvGraphicFramePr>
               <a:graphicFrameLocks xmlns:a="http://schemas.openxmlformats.org/drawingml/2006/main" noChangeAspect="1"/>
             </wp:cNvGraphicFramePr>
@@ -418,7 +300,7 @@
               <a:graphicData uri="http://schemas.openxmlformats.org/drawingml/2006/picture">
                 <pic:pic xmlns:pic="http://schemas.openxmlformats.org/drawingml/2006/picture">
                   <pic:nvPicPr>
-                    <pic:cNvPr id="541735945" name="Picture 5" descr="A bar code on a white background&#10;&#10;Description automatically generated"/>
+                    <pic:cNvPr id="0" name="Picture 16"/>
                     <pic:cNvPicPr>
                       <a:picLocks noChangeAspect="1" noChangeArrowheads="1"/>
                     </pic:cNvPicPr>
@@ -439,7 +321,7 @@
                   <pic:spPr bwMode="auto">
                     <a:xfrm>
                       <a:off x="0" y="0"/>
-                      <a:ext cx="3366423" cy="940251"/>
+                      <a:ext cx="3980686" cy="1105746"/>
                     </a:xfrm>
                     <a:prstGeom prst="rect">
                       <a:avLst/>
@@ -466,16 +348,24 @@
     <w:p/>
     <w:p/>
     <w:p/>
+    <w:p/>
+    <w:p/>
+    <w:p/>
+    <w:p/>
+    <w:p/>
     <w:p>
+      <w:pPr>
+        <w:pStyle w:val="NormalWeb"/>
+      </w:pPr>
       <w:r>
         <w:rPr>
           <w:noProof/>
         </w:rPr>
         <w:drawing>
-          <wp:inline distT="0" distB="0" distL="0" distR="0" wp14:anchorId="23F6D6AB" wp14:editId="09C76F9D">
-            <wp:extent cx="3083526" cy="861237"/>
-            <wp:effectExtent l="0" t="0" r="3175" b="0"/>
-            <wp:docPr id="1654709073" name="Picture 6" descr="A bar code on a white background&#10;&#10;Description automatically generated"/>
+          <wp:inline distT="0" distB="0" distL="0" distR="0" wp14:anchorId="3595257C" wp14:editId="59EEF13F">
+            <wp:extent cx="4080510" cy="1133475"/>
+            <wp:effectExtent l="0" t="0" r="0" b="9525"/>
+            <wp:docPr id="364362224" name="Picture 6" descr="A bar code on a white background&#10;&#10;Description automatically generated"/>
             <wp:cNvGraphicFramePr>
               <a:graphicFrameLocks xmlns:a="http://schemas.openxmlformats.org/drawingml/2006/main" noChangeAspect="1"/>
             </wp:cNvGraphicFramePr>
@@ -483,7 +373,7 @@
               <a:graphicData uri="http://schemas.openxmlformats.org/drawingml/2006/picture">
                 <pic:pic xmlns:pic="http://schemas.openxmlformats.org/drawingml/2006/picture">
                   <pic:nvPicPr>
-                    <pic:cNvPr id="1654709073" name="Picture 6" descr="A bar code on a white background&#10;&#10;Description automatically generated"/>
+                    <pic:cNvPr id="364362224" name="Picture 6" descr="A bar code on a white background&#10;&#10;Description automatically generated"/>
                     <pic:cNvPicPr>
                       <a:picLocks noChangeAspect="1" noChangeArrowheads="1"/>
                     </pic:cNvPicPr>
@@ -504,7 +394,7 @@
                   <pic:spPr bwMode="auto">
                     <a:xfrm>
                       <a:off x="0" y="0"/>
-                      <a:ext cx="3103702" cy="866872"/>
+                      <a:ext cx="4102380" cy="1139550"/>
                     </a:xfrm>
                     <a:prstGeom prst="rect">
                       <a:avLst/>
@@ -523,136 +413,6 @@
     </w:p>
     <w:p/>
     <w:p/>
-    <w:p/>
-    <w:p/>
-    <w:p/>
-    <w:p/>
-    <w:p/>
-    <w:p/>
-    <w:p/>
-    <w:p/>
-    <w:p/>
-    <w:p>
-      <w:r>
-        <w:rPr>
-          <w:noProof/>
-        </w:rPr>
-        <w:lastRenderedPageBreak/>
-        <w:drawing>
-          <wp:inline distT="0" distB="0" distL="0" distR="0" wp14:anchorId="4491DF72" wp14:editId="3C9B4065">
-            <wp:extent cx="3121596" cy="871870"/>
-            <wp:effectExtent l="0" t="0" r="3175" b="4445"/>
-            <wp:docPr id="2063276976" name="Picture 7" descr="A bar code on a white background&#10;&#10;Description automatically generated"/>
-            <wp:cNvGraphicFramePr>
-              <a:graphicFrameLocks xmlns:a="http://schemas.openxmlformats.org/drawingml/2006/main" noChangeAspect="1"/>
-            </wp:cNvGraphicFramePr>
-            <a:graphic xmlns:a="http://schemas.openxmlformats.org/drawingml/2006/main">
-              <a:graphicData uri="http://schemas.openxmlformats.org/drawingml/2006/picture">
-                <pic:pic xmlns:pic="http://schemas.openxmlformats.org/drawingml/2006/picture">
-                  <pic:nvPicPr>
-                    <pic:cNvPr id="2063276976" name="Picture 7" descr="A bar code on a white background&#10;&#10;Description automatically generated"/>
-                    <pic:cNvPicPr>
-                      <a:picLocks noChangeAspect="1" noChangeArrowheads="1"/>
-                    </pic:cNvPicPr>
-                  </pic:nvPicPr>
-                  <pic:blipFill>
-                    <a:blip r:embed="rId10">
-                      <a:extLst>
-                        <a:ext uri="{28A0092B-C50C-407E-A947-70E740481C1C}">
-                          <a14:useLocalDpi xmlns:a14="http://schemas.microsoft.com/office/drawing/2010/main" val="0"/>
-                        </a:ext>
-                      </a:extLst>
-                    </a:blip>
-                    <a:srcRect/>
-                    <a:stretch>
-                      <a:fillRect/>
-                    </a:stretch>
-                  </pic:blipFill>
-                  <pic:spPr bwMode="auto">
-                    <a:xfrm>
-                      <a:off x="0" y="0"/>
-                      <a:ext cx="3155269" cy="881275"/>
-                    </a:xfrm>
-                    <a:prstGeom prst="rect">
-                      <a:avLst/>
-                    </a:prstGeom>
-                    <a:noFill/>
-                    <a:ln>
-                      <a:noFill/>
-                    </a:ln>
-                  </pic:spPr>
-                </pic:pic>
-              </a:graphicData>
-            </a:graphic>
-          </wp:inline>
-        </w:drawing>
-      </w:r>
-    </w:p>
-    <w:p/>
-    <w:p/>
-    <w:p/>
-    <w:p/>
-    <w:p/>
-    <w:p/>
-    <w:p/>
-    <w:p/>
-    <w:p/>
-    <w:p/>
-    <w:p>
-      <w:r>
-        <w:rPr>
-          <w:noProof/>
-        </w:rPr>
-        <w:drawing>
-          <wp:inline distT="0" distB="0" distL="0" distR="0" wp14:anchorId="7CF90635" wp14:editId="7C280299">
-            <wp:extent cx="3121025" cy="871711"/>
-            <wp:effectExtent l="0" t="0" r="3175" b="5080"/>
-            <wp:docPr id="992483226" name="Picture 8" descr="A bar code on a white background&#10;&#10;Description automatically generated"/>
-            <wp:cNvGraphicFramePr>
-              <a:graphicFrameLocks xmlns:a="http://schemas.openxmlformats.org/drawingml/2006/main" noChangeAspect="1"/>
-            </wp:cNvGraphicFramePr>
-            <a:graphic xmlns:a="http://schemas.openxmlformats.org/drawingml/2006/main">
-              <a:graphicData uri="http://schemas.openxmlformats.org/drawingml/2006/picture">
-                <pic:pic xmlns:pic="http://schemas.openxmlformats.org/drawingml/2006/picture">
-                  <pic:nvPicPr>
-                    <pic:cNvPr id="992483226" name="Picture 8" descr="A bar code on a white background&#10;&#10;Description automatically generated"/>
-                    <pic:cNvPicPr>
-                      <a:picLocks noChangeAspect="1" noChangeArrowheads="1"/>
-                    </pic:cNvPicPr>
-                  </pic:nvPicPr>
-                  <pic:blipFill>
-                    <a:blip r:embed="rId11">
-                      <a:extLst>
-                        <a:ext uri="{28A0092B-C50C-407E-A947-70E740481C1C}">
-                          <a14:useLocalDpi xmlns:a14="http://schemas.microsoft.com/office/drawing/2010/main" val="0"/>
-                        </a:ext>
-                      </a:extLst>
-                    </a:blip>
-                    <a:srcRect/>
-                    <a:stretch>
-                      <a:fillRect/>
-                    </a:stretch>
-                  </pic:blipFill>
-                  <pic:spPr bwMode="auto">
-                    <a:xfrm>
-                      <a:off x="0" y="0"/>
-                      <a:ext cx="3137837" cy="876407"/>
-                    </a:xfrm>
-                    <a:prstGeom prst="rect">
-                      <a:avLst/>
-                    </a:prstGeom>
-                    <a:noFill/>
-                    <a:ln>
-                      <a:noFill/>
-                    </a:ln>
-                  </pic:spPr>
-                </pic:pic>
-              </a:graphicData>
-            </a:graphic>
-          </wp:inline>
-        </w:drawing>
-      </w:r>
-    </w:p>
     <w:sectPr>
       <w:pgSz w:w="12240" w:h="15840"/>
       <w:pgMar w:top="1440" w:right="1440" w:bottom="1440" w:left="1440" w:header="720" w:footer="720" w:gutter="0"/>
@@ -664,7 +424,7 @@
 </file>
 
 <file path=word/styles.xml><?xml version="1.0" encoding="utf-8"?>
-<w:styles xmlns:mc="http://schemas.openxmlformats.org/markup-compatibility/2006" xmlns:r="http://schemas.openxmlformats.org/officeDocument/2006/relationships" xmlns:w="http://schemas.openxmlformats.org/wordprocessingml/2006/main" xmlns:w14="http://schemas.microsoft.com/office/word/2010/wordml" xmlns:w15="http://schemas.microsoft.com/office/word/2012/wordml" xmlns:w16cex="http://schemas.microsoft.com/office/word/2018/wordml/cex" xmlns:w16cid="http://schemas.microsoft.com/office/word/2016/wordml/cid" xmlns:w16="http://schemas.microsoft.com/office/word/2018/wordml" xmlns:w16sdtdh="http://schemas.microsoft.com/office/word/2020/wordml/sdtdatahash" xmlns:w16se="http://schemas.microsoft.com/office/word/2015/wordml/symex" mc:Ignorable="w14 w15 w16se w16cid w16 w16cex w16sdtdh">
+<w:styles xmlns:mc="http://schemas.openxmlformats.org/markup-compatibility/2006" xmlns:r="http://schemas.openxmlformats.org/officeDocument/2006/relationships" xmlns:w="http://schemas.openxmlformats.org/wordprocessingml/2006/main" xmlns:w14="http://schemas.microsoft.com/office/word/2010/wordml" xmlns:w15="http://schemas.microsoft.com/office/word/2012/wordml" xmlns:w16cex="http://schemas.microsoft.com/office/word/2018/wordml/cex" xmlns:w16cid="http://schemas.microsoft.com/office/word/2016/wordml/cid" xmlns:w16="http://schemas.microsoft.com/office/word/2018/wordml" xmlns:w16du="http://schemas.microsoft.com/office/word/2023/wordml/word16du" xmlns:w16sdtdh="http://schemas.microsoft.com/office/word/2020/wordml/sdtdatahash" xmlns:w16se="http://schemas.microsoft.com/office/word/2015/wordml/symex" mc:Ignorable="w14 w15 w16se w16cid w16 w16cex w16sdtdh w16du">
   <w:docDefaults>
     <w:rPrDefault>
       <w:rPr>
@@ -1091,6 +851,24 @@
     <w:semiHidden/>
     <w:unhideWhenUsed/>
   </w:style>
+  <w:style w:type="paragraph" w:styleId="NormalWeb">
+    <w:name w:val="Normal (Web)"/>
+    <w:basedOn w:val="Normal"/>
+    <w:uiPriority w:val="99"/>
+    <w:semiHidden/>
+    <w:unhideWhenUsed/>
+    <w:rsid w:val="0019610A"/>
+    <w:pPr>
+      <w:spacing w:before="100" w:beforeAutospacing="1" w:after="100" w:afterAutospacing="1" w:line="240" w:lineRule="auto"/>
+    </w:pPr>
+    <w:rPr>
+      <w:rFonts w:ascii="Times New Roman" w:eastAsia="Times New Roman" w:hAnsi="Times New Roman" w:cs="Times New Roman"/>
+      <w:kern w:val="0"/>
+      <w:sz w:val="24"/>
+      <w:szCs w:val="24"/>
+      <w14:ligatures w14:val="none"/>
+    </w:rPr>
+  </w:style>
 </w:styles>
 </file>
 

</xml_diff>